<commit_message>
Ensure each element in an input path is alphanumeric, not the entire path
</commit_message>
<xml_diff>
--- a/ms/SEQLinkageR2Respond_1_16_15.docx
+++ b/ms/SEQLinkageR2Respond_1_16_15.docx
@@ -957,88 +957,82 @@
         <w:rPr>
           <w:i/>
         </w:rPr>
-        <w:t xml:space="preserve">My main reservation continues to be the relatively superficial assessment of the performance of the method under the null hypothesis. The authors have evaluated this issue now, but there is only one sentence in the manuscript: "Empirical type I error estimates are constantly zero for all tested scenarios, assuring that there is no inflation of the test statistic in the presence of within-gene recombination, strong inter-marker LD or missing genotype data." This statement is unlikely to be true. What is likely the case is that the authors did not conduct sufficiently many replicates to estimate the false positive rate </w:t>
-      </w:r>
-      <w:proofErr w:type="gramStart"/>
-      <w:r>
+        <w:t xml:space="preserve">My main reservation continues to be the relatively superficial assessment of the performance of the method under the null hypothesis. The authors have evaluated this issue now, but there is only one sentence in the manuscript: "Empirical type I error estimates are constantly zero for all tested scenarios, assuring that there is no inflation of the test statistic in the presence of within-gene recombination, strong inter-marker LD or missing genotype data." This statement is unlikely to be true. What is likely the case is that the authors did not conduct sufficiently many replicates to estimate the false positive rate reliably. Yes, at a LOD of 3.3, when conducting 500 null replicates it is likely that not a single significant test will be observed, leading to a numerical estimate of 0 for the false positive rate. </w:t>
+      </w:r>
+    </w:p>
+    <w:p>
+      <w:pPr>
+        <w:spacing w:after="120"/>
+        <w:jc w:val="both"/>
         <w:rPr>
           <w:i/>
         </w:rPr>
-        <w:t>reliably.</w:t>
-      </w:r>
-      <w:proofErr w:type="gramEnd"/>
+      </w:pPr>
+    </w:p>
+    <w:p>
+      <w:pPr>
+        <w:spacing w:after="120"/>
+        <w:jc w:val="both"/>
+      </w:pPr>
+      <w:r>
+        <w:t>We agree with the reviewer that many more null rep</w:t>
+      </w:r>
+      <w:r>
+        <w:t xml:space="preserve">licates </w:t>
+      </w:r>
+      <w:r>
+        <w:t>should</w:t>
+      </w:r>
+      <w:r>
+        <w:t xml:space="preserve"> be used. In the revised manuscript we increased the replicates to 20,000 </w:t>
+      </w:r>
+      <w:r>
+        <w:t>to</w:t>
+      </w:r>
+      <w:r>
+        <w:t xml:space="preserve"> matches </w:t>
+      </w:r>
+      <w:r>
+        <w:t xml:space="preserve">in scale </w:t>
+      </w:r>
+      <w:r>
+        <w:t xml:space="preserve">the number of genes in a typical </w:t>
+      </w:r>
+      <w:proofErr w:type="spellStart"/>
+      <w:r>
+        <w:t>exome</w:t>
+      </w:r>
+      <w:proofErr w:type="spellEnd"/>
+      <w:r>
+        <w:t xml:space="preserve">-wide linkage scan using sequence data. We also improved the modeling of recombination events by using the recombination rates obtained from the </w:t>
+      </w:r>
+      <w:proofErr w:type="spellStart"/>
       <w:r>
         <w:rPr>
           <w:i/>
         </w:rPr>
-        <w:t xml:space="preserve"> Yes, at a LOD of 3.3, when conducting 500 null replicates it is likely that not a single significant test will be observed, leading to a numerical estimate of 0 for the false positive rate. </w:t>
-      </w:r>
-    </w:p>
-    <w:p>
-      <w:pPr>
-        <w:spacing w:after="120"/>
-        <w:jc w:val="both"/>
+        <w:t>Hapmap</w:t>
+      </w:r>
+      <w:proofErr w:type="spellEnd"/>
+      <w:r>
         <w:rPr>
           <w:i/>
         </w:rPr>
-      </w:pPr>
-    </w:p>
-    <w:p>
-      <w:pPr>
-        <w:spacing w:after="120"/>
-        <w:jc w:val="both"/>
-      </w:pPr>
-      <w:r>
-        <w:t>We agree with the reviewer that many more null rep</w:t>
-      </w:r>
-      <w:r>
-        <w:t xml:space="preserve">licates </w:t>
-      </w:r>
-      <w:r>
-        <w:t>should</w:t>
-      </w:r>
-      <w:r>
-        <w:t xml:space="preserve"> be used. In the revised manuscript we increased the replicates to 20,000 </w:t>
-      </w:r>
-      <w:r>
-        <w:t>to</w:t>
-      </w:r>
-      <w:r>
-        <w:t xml:space="preserve"> matches </w:t>
-      </w:r>
-      <w:r>
-        <w:t xml:space="preserve">in scale </w:t>
-      </w:r>
-      <w:r>
-        <w:t xml:space="preserve">the number of genes in a typical </w:t>
-      </w:r>
-      <w:proofErr w:type="spellStart"/>
-      <w:r>
-        <w:t>exome</w:t>
-      </w:r>
-      <w:proofErr w:type="spellEnd"/>
-      <w:r>
-        <w:t xml:space="preserve">-wide linkage scan using sequence data. We also improved the modeling of recombination events by using the recombination rates obtained from the </w:t>
-      </w:r>
-      <w:proofErr w:type="spellStart"/>
-      <w:r>
-        <w:rPr>
-          <w:i/>
-        </w:rPr>
-        <w:t>Hapmap</w:t>
-      </w:r>
-      <w:proofErr w:type="spellEnd"/>
-      <w:r>
-        <w:rPr>
-          <w:i/>
-        </w:rPr>
         <w:t xml:space="preserve"> recombination rates and hotspots</w:t>
       </w:r>
       <w:r>
         <w:t xml:space="preserve"> database. </w:t>
       </w:r>
       <w:r>
-        <w:t>Despite of using 20,000 replicates, the largest HLOD statistic observed under the null is 3.4, which is smaller than the genome-wide threshold of HLOD of 3.6; the type I error estimate remains ze</w:t>
+        <w:t>Despite of using 20,000 replicates, the largest HLOD statistic observed under the null is 3.</w:t>
+      </w:r>
+      <w:r>
+        <w:t>018</w:t>
+      </w:r>
+      <w:bookmarkStart w:id="0" w:name="_GoBack"/>
+      <w:bookmarkEnd w:id="0"/>
+      <w:r>
+        <w:t>, which is smaller than the genome-wide threshold of HLOD of 3.6; the type I error estimate remains ze</w:t>
       </w:r>
       <w:r>
         <w:t xml:space="preserve">ro. However we have </w:t>
@@ -1079,10 +1073,10 @@
             <v:path o:extrusionok="f" gradientshapeok="t" o:connecttype="rect"/>
             <o:lock v:ext="edit" aspectratio="t"/>
           </v:shapetype>
-          <v:shape id="_x0000_i1029" type="#_x0000_t75" style="width:29.9pt;height:14.95pt" o:ole="">
+          <v:shape id="_x0000_i1025" type="#_x0000_t75" style="width:29.9pt;height:14.95pt" o:ole="">
             <v:imagedata r:id="rId8" o:title=""/>
           </v:shape>
-          <o:OLEObject Type="Embed" ProgID="Equation.DSMT4" ShapeID="_x0000_i1029" DrawAspect="Content" ObjectID="_1483380821" r:id="rId9"/>
+          <o:OLEObject Type="Embed" ProgID="Equation.DSMT4" ShapeID="_x0000_i1025" DrawAspect="Content" ObjectID="_1483520371" r:id="rId9"/>
         </w:object>
       </w:r>
       <w:r>
@@ -1194,12 +1188,7 @@
         <w:t xml:space="preserve">. </w:t>
       </w:r>
       <w:r>
-        <w:t xml:space="preserve">The plots are added to </w:t>
-      </w:r>
-      <w:bookmarkStart w:id="0" w:name="_GoBack"/>
-      <w:bookmarkEnd w:id="0"/>
-      <w:r>
-        <w:t>Figure S1.</w:t>
+        <w:t>The plots are added to Figure S1.</w:t>
       </w:r>
     </w:p>
     <w:p>

</xml_diff>

<commit_message>
Finalize revision 2 on my end
</commit_message>
<xml_diff>
--- a/ms/SEQLinkageR2Respond_1_16_15.docx
+++ b/ms/SEQLinkageR2Respond_1_16_15.docx
@@ -23,6 +23,7 @@
       <w:r>
         <w:rPr>
           <w:noProof/>
+          <w:lang w:eastAsia="zh-CN"/>
         </w:rPr>
         <w:drawing>
           <wp:inline distT="0" distB="0" distL="0" distR="0" wp14:anchorId="50B95799" wp14:editId="716262CB">
@@ -533,13 +534,8 @@
         <w:spacing w:after="100" w:afterAutospacing="1"/>
       </w:pPr>
       <w:r>
-        <w:t xml:space="preserve">Prof. </w:t>
-      </w:r>
-      <w:proofErr w:type="spellStart"/>
-      <w:r>
-        <w:t>Gert</w:t>
-      </w:r>
-      <w:proofErr w:type="spellEnd"/>
+        <w:t>Prof. Gert</w:t>
+      </w:r>
       <w:r>
         <w:t>-J</w:t>
       </w:r>
@@ -547,13 +543,8 @@
         <w:t xml:space="preserve">an </w:t>
       </w:r>
       <w:r>
-        <w:t xml:space="preserve">van </w:t>
-      </w:r>
-      <w:proofErr w:type="spellStart"/>
-      <w:r>
-        <w:t>Ommen</w:t>
-      </w:r>
-      <w:proofErr w:type="spellEnd"/>
+        <w:t>van Ommen</w:t>
+      </w:r>
       <w:r>
         <w:rPr>
           <w:rFonts w:hint="eastAsia"/>
@@ -607,13 +598,8 @@
         <w:jc w:val="both"/>
       </w:pPr>
       <w:r>
-        <w:t xml:space="preserve">Dear </w:t>
-      </w:r>
-      <w:proofErr w:type="spellStart"/>
-      <w:r>
-        <w:t>Gert</w:t>
-      </w:r>
-      <w:proofErr w:type="spellEnd"/>
+        <w:t>Dear Gert</w:t>
+      </w:r>
       <w:r>
         <w:t>,</w:t>
       </w:r>
@@ -800,6 +786,7 @@
       <w:r>
         <w:rPr>
           <w:noProof/>
+          <w:lang w:eastAsia="zh-CN"/>
         </w:rPr>
         <w:drawing>
           <wp:inline distT="0" distB="0" distL="0" distR="0" wp14:anchorId="6674FA42" wp14:editId="30B1A133">
@@ -984,76 +971,46 @@
         <w:t>should</w:t>
       </w:r>
       <w:r>
-        <w:t xml:space="preserve"> be used. In the revised manuscript we increased the replicates to 20,000 </w:t>
+        <w:t xml:space="preserve"> be used. In the revised manuscript we increased the replicates to 2</w:t>
+      </w:r>
+      <w:r>
+        <w:t>,00</w:t>
+      </w:r>
+      <w:r>
+        <w:t xml:space="preserve">0,000 </w:t>
       </w:r>
       <w:r>
         <w:t>to</w:t>
       </w:r>
       <w:r>
-        <w:t xml:space="preserve"> matches </w:t>
-      </w:r>
-      <w:r>
-        <w:t xml:space="preserve">in scale </w:t>
-      </w:r>
-      <w:r>
-        <w:t xml:space="preserve">the number of genes in a typical </w:t>
-      </w:r>
-      <w:proofErr w:type="spellStart"/>
-      <w:r>
-        <w:t>exome</w:t>
-      </w:r>
-      <w:proofErr w:type="spellEnd"/>
-      <w:r>
-        <w:t xml:space="preserve">-wide linkage scan using sequence data. We also improved the modeling of recombination events by using the recombination rates obtained from the </w:t>
-      </w:r>
-      <w:proofErr w:type="spellStart"/>
+        <w:t xml:space="preserve"> </w:t>
+      </w:r>
+      <w:r>
+        <w:t>eval</w:t>
+      </w:r>
+      <w:r>
+        <w:t>uate type I error of our method</w:t>
+      </w:r>
+      <w:r>
+        <w:t xml:space="preserve">. We also improved the modeling of recombination events by using the recombination rates obtained from the </w:t>
+      </w:r>
       <w:r>
         <w:rPr>
           <w:i/>
         </w:rPr>
-        <w:t>Hapmap</w:t>
-      </w:r>
-      <w:proofErr w:type="spellEnd"/>
-      <w:r>
-        <w:rPr>
-          <w:i/>
-        </w:rPr>
-        <w:t xml:space="preserve"> recombination rates and hotspots</w:t>
+        <w:t>Hapmap recombination rates and hotspots</w:t>
       </w:r>
       <w:r>
         <w:t xml:space="preserve"> database. </w:t>
       </w:r>
       <w:r>
-        <w:t>Despite of using 20,000 replicates, the largest HLOD statistic observed under the null is 3.</w:t>
-      </w:r>
-      <w:r>
-        <w:t>018</w:t>
-      </w:r>
-      <w:bookmarkStart w:id="0" w:name="_GoBack"/>
-      <w:bookmarkEnd w:id="0"/>
-      <w:r>
-        <w:t>, which is smaller than the genome-wide threshold of HLOD of 3.6; the type I error estimate remains ze</w:t>
-      </w:r>
-      <w:r>
-        <w:t xml:space="preserve">ro. However we have </w:t>
-      </w:r>
-      <w:r>
-        <w:t xml:space="preserve">clarified </w:t>
-      </w:r>
-      <w:r>
-        <w:t xml:space="preserve">in the manuscript </w:t>
-      </w:r>
-      <w:r>
-        <w:t>t</w:t>
-      </w:r>
-      <w:r>
-        <w:t xml:space="preserve">hat a numerical estimate of </w:t>
+        <w:t>The update led to a more reliable numerical estimate of type I error rate (</w:t>
       </w:r>
       <w:r>
         <w:rPr>
           <w:position w:val="-6"/>
         </w:rPr>
-        <w:object w:dxaOrig="600" w:dyaOrig="300" w14:anchorId="64B4F83C">
+        <w:object w:dxaOrig="1320" w:dyaOrig="320" w14:anchorId="60752D37">
           <v:shapetype id="_x0000_t75" coordsize="21600,21600" o:spt="75" o:preferrelative="t" path="m@4@5l@4@11@9@11@9@5xe" filled="f" stroked="f">
             <v:stroke joinstyle="miter"/>
             <v:formulas>
@@ -1073,21 +1030,89 @@
             <v:path o:extrusionok="f" gradientshapeok="t" o:connecttype="rect"/>
             <o:lock v:ext="edit" aspectratio="t"/>
           </v:shapetype>
-          <v:shape id="_x0000_i1025" type="#_x0000_t75" style="width:29.9pt;height:14.95pt" o:ole="">
+          <v:shape id="_x0000_i1031" type="#_x0000_t75" style="width:66pt;height:15.75pt" o:ole="">
             <v:imagedata r:id="rId8" o:title=""/>
           </v:shape>
-          <o:OLEObject Type="Embed" ProgID="Equation.DSMT4" ShapeID="_x0000_i1025" DrawAspect="Content" ObjectID="_1483520371" r:id="rId9"/>
+          <o:OLEObject Type="Embed" ProgID="Equation.DSMT4" ShapeID="_x0000_i1031" DrawAspect="Content" ObjectID="_1483892915" r:id="rId9"/>
         </w:object>
       </w:r>
       <w:r>
-        <w:t xml:space="preserve">suggests that type I error of the method is controlled although it </w:t>
-      </w:r>
-      <w:r>
-        <w:t xml:space="preserve">means not that there is no type I error. Additionally we have included Figure S1 </w:t>
+        <w:t xml:space="preserve"> </w:t>
+      </w:r>
+      <w:r>
+        <w:t xml:space="preserve">, 95% CI: </w:t>
+      </w:r>
+      <w:r>
+        <w:rPr>
+          <w:position w:val="-6"/>
+        </w:rPr>
+        <w:object w:dxaOrig="2640" w:dyaOrig="320" w14:anchorId="056061F6">
+          <v:shape id="_x0000_i1039" type="#_x0000_t75" style="width:132pt;height:15.75pt" o:ole="">
+            <v:imagedata r:id="rId10" o:title=""/>
+          </v:shape>
+          <o:OLEObject Type="Embed" ProgID="Equation.DSMT4" ShapeID="_x0000_i1039" DrawAspect="Content" ObjectID="_1483892916" r:id="rId11"/>
+        </w:object>
+      </w:r>
+      <w:r>
+        <w:t xml:space="preserve"> </w:t>
+      </w:r>
+      <w:r>
+        <w:t>)</w:t>
+      </w:r>
+      <w:r>
+        <w:t>, demonstrating that type I error is w</w:t>
+      </w:r>
+      <w:r>
+        <w:t xml:space="preserve">ell controlled at required </w:t>
+      </w:r>
+      <w:r>
+        <w:rPr>
+          <w:position w:val="-6"/>
+        </w:rPr>
+        <w:object w:dxaOrig="240" w:dyaOrig="220" w14:anchorId="396A5D2E">
+          <v:shape id="_x0000_i1042" type="#_x0000_t75" style="width:12pt;height:11.25pt" o:ole="">
+            <v:imagedata r:id="rId12" o:title=""/>
+          </v:shape>
+          <o:OLEObject Type="Embed" ProgID="Equation.DSMT4" ShapeID="_x0000_i1042" DrawAspect="Content" ObjectID="_1483892917" r:id="rId13"/>
+        </w:object>
+      </w:r>
+      <w:r>
+        <w:t xml:space="preserve"> level (HLOD of 3.6 corresponds to a p-value of </w:t>
+      </w:r>
+      <w:r>
+        <w:rPr>
+          <w:position w:val="-6"/>
+        </w:rPr>
+        <w:object w:dxaOrig="940" w:dyaOrig="320" w14:anchorId="5155C154">
+          <v:shape id="_x0000_i1045" type="#_x0000_t75" style="width:47.25pt;height:15.75pt" o:ole="">
+            <v:imagedata r:id="rId14" o:title=""/>
+          </v:shape>
+          <o:OLEObject Type="Embed" ProgID="Equation.DSMT4" ShapeID="_x0000_i1045" DrawAspect="Content" ObjectID="_1483892918" r:id="rId15"/>
+        </w:object>
+      </w:r>
+      <w:r>
+        <w:t xml:space="preserve"> )</w:t>
+      </w:r>
+      <w:r>
+        <w:t xml:space="preserve">. </w:t>
+      </w:r>
+      <w:r>
+        <w:t xml:space="preserve">Additionally we have included Figure S1 </w:t>
       </w:r>
       <w:r>
         <w:t xml:space="preserve">showing the distribution of HLOD under the null as well as QQ plots under various scenarios. </w:t>
       </w:r>
+      <w:r>
+        <w:t xml:space="preserve">Changes to the article </w:t>
+      </w:r>
+      <w:r>
+        <w:t>have been</w:t>
+      </w:r>
+      <w:bookmarkStart w:id="0" w:name="_GoBack"/>
+      <w:bookmarkEnd w:id="0"/>
+      <w:r>
+        <w:t xml:space="preserve"> made on lines xxx – xxx.</w:t>
+      </w:r>
     </w:p>
     <w:p>
       <w:pPr>
@@ -1155,16 +1180,10 @@
         <w:t xml:space="preserve"> QQ plots </w:t>
       </w:r>
       <w:r>
-        <w:t>of test statistic under the null at the scale of genome-wide analysis (based o</w:t>
-      </w:r>
-      <w:r>
-        <w:t>n 20,000 replicates</w:t>
-      </w:r>
-      <w:r>
-        <w:t>)</w:t>
-      </w:r>
-      <w:r>
-        <w:t>;</w:t>
+        <w:t xml:space="preserve">of test statistic under the null </w:t>
+      </w:r>
+      <w:r>
+        <w:t>and</w:t>
       </w:r>
       <w:r>
         <w:t xml:space="preserve"> we confirm that</w:t>
@@ -1247,8 +1266,8 @@
       </w:pPr>
     </w:p>
     <w:sectPr>
-      <w:headerReference w:type="default" r:id="rId10"/>
-      <w:footerReference w:type="default" r:id="rId11"/>
+      <w:headerReference w:type="default" r:id="rId16"/>
+      <w:footerReference w:type="default" r:id="rId17"/>
       <w:pgSz w:w="12240" w:h="15840"/>
       <w:pgMar w:top="1440" w:right="1080" w:bottom="1440" w:left="1080" w:header="720" w:footer="547" w:gutter="0"/>
       <w:cols w:space="720"/>

</xml_diff>